<commit_message>
add 5.6 + aplicação testes
</commit_message>
<xml_diff>
--- a/projeto/Textos/Apresentação.docx
+++ b/projeto/Textos/Apresentação.docx
@@ -518,13 +518,7 @@
         <w:ind w:firstLine="708"/>
       </w:pPr>
       <w:r>
-        <w:t xml:space="preserve">A identificação das </w:t>
-      </w:r>
-      <w:r>
-        <w:t>necessidade</w:t>
-      </w:r>
-      <w:r>
-        <w:t xml:space="preserve">s e </w:t>
+        <w:t xml:space="preserve">A identificação das necessidades e </w:t>
       </w:r>
       <w:r>
         <w:t xml:space="preserve">problemas dos cozinheiros </w:t>
@@ -598,8 +592,6 @@
       <w:r>
         <w:t xml:space="preserve">em seguida. </w:t>
       </w:r>
-      <w:bookmarkStart w:id="0" w:name="_GoBack"/>
-      <w:bookmarkEnd w:id="0"/>
     </w:p>
     <w:p>
       <w:pPr>
@@ -652,6 +644,9 @@
       </w:r>
       <w:r>
         <w:t xml:space="preserve">do cozinheiro e </w:t>
+      </w:r>
+      <w:r>
+        <w:t xml:space="preserve">também </w:t>
       </w:r>
       <w:r>
         <w:t>a limitação das soluções existentes.</w:t>
@@ -878,11 +873,7 @@
     </w:p>
     <w:p>
       <w:pPr>
-        <w:pStyle w:val="PargrafodaLista"/>
-        <w:numPr>
-          <w:ilvl w:val="0"/>
-          <w:numId w:val="1"/>
-        </w:numPr>
+        <w:ind w:left="360"/>
         <w:rPr>
           <w:b/>
         </w:rPr>
@@ -921,7 +912,19 @@
         <w:t xml:space="preserve"> </w:t>
       </w:r>
       <w:r>
-        <w:t xml:space="preserve">iniciaremos a fase beta do nosso produto, afim de coletar o feedback dos cozinheiros para identificar melhorias, novas funcionalidades e mensurar efetividade da nossa proposta.  </w:t>
+        <w:t>iniciaremos a fase beta do nosso produto, afim de coletar o feedback d</w:t>
+      </w:r>
+      <w:r>
+        <w:t xml:space="preserve">os cozinheiros para identificar o nicho especifico, </w:t>
+      </w:r>
+      <w:r>
+        <w:t xml:space="preserve">melhorias, novas funcionalidades e mensurar efetividade da nossa proposta. </w:t>
+      </w:r>
+      <w:r>
+        <w:t xml:space="preserve"> Para podermos direcionarmos o futuro do produto.</w:t>
+      </w:r>
+      <w:r>
+        <w:t xml:space="preserve"> </w:t>
       </w:r>
       <w:r>
         <w:t>Concluímos</w:t>
@@ -935,6 +938,35 @@
       <w:r>
         <w:t xml:space="preserve">a palavra para a banca avaliadora para que esta posta dar as devidas considerações. </w:t>
       </w:r>
+    </w:p>
+    <w:p>
+      <w:pPr>
+        <w:jc w:val="both"/>
+      </w:pPr>
+    </w:p>
+    <w:p>
+      <w:pPr>
+        <w:jc w:val="both"/>
+      </w:pPr>
+      <w:r>
+        <w:t>- identificação -&gt; necessidades e problemas do cozinheiro</w:t>
+      </w:r>
+      <w:bookmarkStart w:id="0" w:name="_GoBack"/>
+      <w:bookmarkEnd w:id="0"/>
+      <w:r>
+        <w:t xml:space="preserve"> -&gt; concepção modelo de negócio e pesquisa de mercado -&gt; </w:t>
+      </w:r>
+      <w:r>
+        <w:t>funcionalidades focadas no amparo da atividade culinária</w:t>
+      </w:r>
+      <w:r>
+        <w:t>;</w:t>
+      </w:r>
+    </w:p>
+    <w:p>
+      <w:pPr>
+        <w:jc w:val="both"/>
+      </w:pPr>
     </w:p>
     <w:p>
       <w:pPr>
@@ -2010,7 +2042,7 @@
 </file>
 
 <file path=customXml/itemProps1.xml><?xml version="1.0" encoding="utf-8"?>
-<ds:datastoreItem xmlns:ds="http://schemas.openxmlformats.org/officeDocument/2006/customXml" ds:itemID="{B4483B88-44E2-4D42-8F9D-00477FC1B2FD}">
+<ds:datastoreItem xmlns:ds="http://schemas.openxmlformats.org/officeDocument/2006/customXml" ds:itemID="{41A2E119-3574-4DFF-8495-DFE34B594066}">
   <ds:schemaRefs>
     <ds:schemaRef ds:uri="http://schemas.openxmlformats.org/officeDocument/2006/bibliography"/>
   </ds:schemaRefs>

</xml_diff>